<commit_message>
Tried to add a .docx file to the repository
Hopefully this replaces the old test file of the same name?
</commit_message>
<xml_diff>
--- a/Git Test.docx
+++ b/Git Test.docx
@@ -40,16 +40,40 @@
         <w:rPr>
           <w:lang w:val="en-US"/>
         </w:rPr>
-        <w:t xml:space="preserve">This is the first version of the test </w:t>
+        <w:t xml:space="preserve">This is the </w:t>
       </w:r>
-      <w:proofErr w:type="gramStart"/>
       <w:r>
         <w:rPr>
           <w:lang w:val="en-US"/>
         </w:rPr>
-        <w:t>document</w:t>
+        <w:t>second</w:t>
       </w:r>
-      <w:proofErr w:type="gramEnd"/>
+      <w:r>
+        <w:rPr>
+          <w:lang w:val="en-US"/>
+        </w:rPr>
+        <w:t xml:space="preserve"> version of the test document</w:t>
+      </w:r>
+      <w:r>
+        <w:rPr>
+          <w:lang w:val="en-US"/>
+        </w:rPr>
+        <w:t xml:space="preserve"> done on 20/02/23 at 16:00</w:t>
+      </w:r>
+    </w:p>
+    <w:p>
+      <w:pPr>
+        <w:rPr>
+          <w:lang w:val="en-US"/>
+        </w:rPr>
+      </w:pPr>
+    </w:p>
+    <w:p>
+      <w:pPr>
+        <w:rPr>
+          <w:lang w:val="en-US"/>
+        </w:rPr>
+      </w:pPr>
     </w:p>
     <w:sectPr>
       <w:pgSz w:w="11906" w:h="16838"/>

</xml_diff>